<commit_message>
Made changes to the trace/miss comparator
</commit_message>
<xml_diff>
--- a/doc/Trace+Procedures.docx
+++ b/doc/Trace+Procedures.docx
@@ -25,6 +25,15 @@
           <w:sz w:val="20"/>
           <w:szCs w:val="20"/>
         </w:rPr>
+        <w:t>.</w:t>
+      </w:r>
+      <w:r>
+        <w:rPr>
+          <w:rFonts w:asciiTheme="minorBidi" w:eastAsia="Times New Roman" w:hAnsiTheme="minorBidi"/>
+          <w:color w:val="333333"/>
+          <w:sz w:val="20"/>
+          <w:szCs w:val="20"/>
+        </w:rPr>
         <w:t>Read request from L1 data.</w:t>
       </w:r>
     </w:p>
@@ -479,6 +488,8 @@
         </w:rPr>
         <w:t xml:space="preserve"> E</w:t>
       </w:r>
+      <w:bookmarkStart w:id="0" w:name="_GoBack"/>
+      <w:bookmarkEnd w:id="0"/>
     </w:p>
     <w:p>
       <w:pPr>
@@ -3030,8 +3041,6 @@
         </w:rPr>
         <w:t>Do nothing</w:t>
       </w:r>
-      <w:bookmarkStart w:id="0" w:name="_GoBack"/>
-      <w:bookmarkEnd w:id="0"/>
     </w:p>
     <w:p>
       <w:pPr>

</xml_diff>